<commit_message>
fix and add to documentation
</commit_message>
<xml_diff>
--- a/Text to KG.docx
+++ b/Text to KG.docx
@@ -360,6 +360,7 @@
         <w:rPr>
           <w:sz w:val="28"/>
           <w:szCs w:val="28"/>
+          <w:lang w:val="bg-BG"/>
         </w:rPr>
       </w:pPr>
       <w:proofErr w:type="spellStart"/>
@@ -385,35 +386,71 @@
         <w:rPr>
           <w:sz w:val="28"/>
           <w:szCs w:val="28"/>
-        </w:rPr>
-      </w:pPr>
-      <w:proofErr w:type="spellStart"/>
-      <w:r>
+          <w:lang w:val="bg-BG"/>
+        </w:rPr>
+      </w:pPr>
+    </w:p>
+    <w:p>
+      <w:pPr>
+        <w:jc w:val="center"/>
         <w:rPr>
           <w:sz w:val="28"/>
           <w:szCs w:val="28"/>
-        </w:rPr>
-        <w:t>Стоян</w:t>
-      </w:r>
-      <w:proofErr w:type="spellEnd"/>
-    </w:p>
-    <w:p>
-      <w:pPr>
-        <w:jc w:val="center"/>
+          <w:lang w:val="bg-BG"/>
+        </w:rPr>
+      </w:pPr>
+      <w:proofErr w:type="spellStart"/>
+      <w:r>
         <w:rPr>
           <w:sz w:val="28"/>
           <w:szCs w:val="28"/>
         </w:rPr>
-      </w:pPr>
-      <w:proofErr w:type="spellStart"/>
+        <w:t>Стоян</w:t>
+      </w:r>
+      <w:proofErr w:type="spellEnd"/>
       <w:r>
         <w:rPr>
           <w:sz w:val="28"/>
           <w:szCs w:val="28"/>
+          <w:lang w:val="bg-BG"/>
+        </w:rPr>
+        <w:t xml:space="preserve"> Николов, Технологии за големи данни</w:t>
+      </w:r>
+    </w:p>
+    <w:p>
+      <w:pPr>
+        <w:jc w:val="center"/>
+        <w:rPr>
+          <w:sz w:val="28"/>
+          <w:szCs w:val="28"/>
+          <w:lang w:val="bg-BG"/>
+        </w:rPr>
+      </w:pPr>
+      <w:proofErr w:type="spellStart"/>
+      <w:r>
+        <w:rPr>
+          <w:sz w:val="28"/>
+          <w:szCs w:val="28"/>
         </w:rPr>
         <w:t>Николай</w:t>
       </w:r>
       <w:proofErr w:type="spellEnd"/>
+      <w:r>
+        <w:rPr>
+          <w:sz w:val="28"/>
+          <w:szCs w:val="28"/>
+          <w:lang w:val="bg-BG"/>
+        </w:rPr>
+        <w:t xml:space="preserve"> Шиваров, </w:t>
+      </w:r>
+      <w:r>
+        <w:rPr>
+          <w:sz w:val="28"/>
+          <w:szCs w:val="28"/>
+          <w:lang w:val="bg-BG"/>
+        </w:rPr>
+        <w:t>Технологии за големи данни</w:t>
+      </w:r>
     </w:p>
     <w:p>
       <w:pPr>
@@ -793,14 +830,7 @@
         <w:rPr>
           <w:sz w:val="26"/>
           <w:szCs w:val="26"/>
-        </w:rPr>
-      </w:pPr>
-    </w:p>
-    <w:p>
-      <w:pPr>
-        <w:rPr>
-          <w:sz w:val="26"/>
-          <w:szCs w:val="26"/>
+          <w:lang w:val="bg-BG"/>
         </w:rPr>
       </w:pPr>
     </w:p>
@@ -3405,6 +3435,9 @@
     <w:p>
       <w:pPr>
         <w:pStyle w:val="2"/>
+        <w:rPr>
+          <w:lang w:val="bg-BG"/>
+        </w:rPr>
       </w:pPr>
       <w:bookmarkStart w:id="9" w:name="_wojz4t4sfxvd" w:colFirst="0" w:colLast="0"/>
       <w:bookmarkEnd w:id="9"/>
@@ -3432,12 +3465,373 @@
     </w:p>
     <w:p>
       <w:pPr>
+        <w:rPr>
+          <w:lang w:val="bg-BG"/>
+        </w:rPr>
+      </w:pPr>
+      <w:r>
+        <w:rPr>
+          <w:lang w:val="bg-BG"/>
+        </w:rPr>
+        <w:t>Визията на потребителския интерфейс изглежда така:</w:t>
+      </w:r>
+    </w:p>
+    <w:p>
+      <w:pPr>
         <w:spacing w:before="240" w:after="240"/>
         <w:rPr>
           <w:sz w:val="26"/>
           <w:szCs w:val="26"/>
-        </w:rPr>
-      </w:pPr>
+          <w:lang w:val="bg-BG"/>
+        </w:rPr>
+      </w:pPr>
+      <w:r>
+        <w:rPr>
+          <w:sz w:val="26"/>
+          <w:szCs w:val="26"/>
+        </w:rPr>
+        <w:drawing>
+          <wp:inline distT="0" distB="0" distL="0" distR="0" wp14:anchorId="22902354" wp14:editId="14B27F38">
+            <wp:extent cx="5943600" cy="2028825"/>
+            <wp:effectExtent l="0" t="0" r="0" b="9525"/>
+            <wp:docPr id="741912255" name="Картина 1"/>
+            <wp:cNvGraphicFramePr>
+              <a:graphicFrameLocks xmlns:a="http://schemas.openxmlformats.org/drawingml/2006/main" noChangeAspect="1"/>
+            </wp:cNvGraphicFramePr>
+            <a:graphic xmlns:a="http://schemas.openxmlformats.org/drawingml/2006/main">
+              <a:graphicData uri="http://schemas.openxmlformats.org/drawingml/2006/picture">
+                <pic:pic xmlns:pic="http://schemas.openxmlformats.org/drawingml/2006/picture">
+                  <pic:nvPicPr>
+                    <pic:cNvPr id="741912255" name=""/>
+                    <pic:cNvPicPr/>
+                  </pic:nvPicPr>
+                  <pic:blipFill>
+                    <a:blip r:embed="rId6"/>
+                    <a:stretch>
+                      <a:fillRect/>
+                    </a:stretch>
+                  </pic:blipFill>
+                  <pic:spPr>
+                    <a:xfrm>
+                      <a:off x="0" y="0"/>
+                      <a:ext cx="5943600" cy="2028825"/>
+                    </a:xfrm>
+                    <a:prstGeom prst="rect">
+                      <a:avLst/>
+                    </a:prstGeom>
+                  </pic:spPr>
+                </pic:pic>
+              </a:graphicData>
+            </a:graphic>
+          </wp:inline>
+        </w:drawing>
+      </w:r>
+    </w:p>
+    <w:p>
+      <w:pPr>
+        <w:rPr>
+          <w:lang w:val="bg-BG"/>
+        </w:rPr>
+      </w:pPr>
+      <w:r>
+        <w:rPr>
+          <w:lang w:val="bg-BG"/>
+        </w:rPr>
+        <w:t>Потребителя може да въведе желания текст</w:t>
+      </w:r>
+      <w:r>
+        <w:rPr>
+          <w:lang w:val="bg-BG"/>
+        </w:rPr>
+        <w:t xml:space="preserve">, и да </w:t>
+      </w:r>
+      <w:proofErr w:type="spellStart"/>
+      <w:r>
+        <w:rPr>
+          <w:lang w:val="bg-BG"/>
+        </w:rPr>
+        <w:t>избире</w:t>
+      </w:r>
+      <w:proofErr w:type="spellEnd"/>
+      <w:r>
+        <w:rPr>
+          <w:lang w:val="bg-BG"/>
+        </w:rPr>
+        <w:t xml:space="preserve"> схема между </w:t>
+      </w:r>
+      <w:r>
+        <w:rPr>
+          <w:lang w:val="en-US"/>
+        </w:rPr>
+        <w:t xml:space="preserve">schema.org </w:t>
+      </w:r>
+      <w:r>
+        <w:rPr>
+          <w:lang w:val="bg-BG"/>
+        </w:rPr>
+        <w:t xml:space="preserve">или </w:t>
+      </w:r>
+      <w:r>
+        <w:rPr>
+          <w:lang w:val="en-US"/>
+        </w:rPr>
+        <w:t>FHIR</w:t>
+      </w:r>
+      <w:r>
+        <w:rPr>
+          <w:lang w:val="bg-BG"/>
+        </w:rPr>
+        <w:t xml:space="preserve"> и да види неговия текст превърнат във валиден </w:t>
+      </w:r>
+      <w:r>
+        <w:rPr>
+          <w:lang w:val="en-US"/>
+        </w:rPr>
+        <w:t xml:space="preserve">turtle </w:t>
+      </w:r>
+      <w:r>
+        <w:rPr>
+          <w:lang w:val="bg-BG"/>
+        </w:rPr>
+        <w:t>формат :</w:t>
+      </w:r>
+    </w:p>
+    <w:p>
+      <w:pPr>
+        <w:rPr>
+          <w:lang w:val="bg-BG"/>
+        </w:rPr>
+      </w:pPr>
+    </w:p>
+    <w:p>
+      <w:pPr>
+        <w:rPr>
+          <w:lang w:val="bg-BG"/>
+        </w:rPr>
+      </w:pPr>
+      <w:r>
+        <w:rPr>
+          <w:lang w:val="bg-BG"/>
+        </w:rPr>
+        <w:lastRenderedPageBreak/>
+        <w:drawing>
+          <wp:inline distT="0" distB="0" distL="0" distR="0" wp14:anchorId="74B0455B" wp14:editId="7E5930F0">
+            <wp:extent cx="5943600" cy="2087880"/>
+            <wp:effectExtent l="0" t="0" r="0" b="7620"/>
+            <wp:docPr id="2054605408" name="Картина 1"/>
+            <wp:cNvGraphicFramePr>
+              <a:graphicFrameLocks xmlns:a="http://schemas.openxmlformats.org/drawingml/2006/main" noChangeAspect="1"/>
+            </wp:cNvGraphicFramePr>
+            <a:graphic xmlns:a="http://schemas.openxmlformats.org/drawingml/2006/main">
+              <a:graphicData uri="http://schemas.openxmlformats.org/drawingml/2006/picture">
+                <pic:pic xmlns:pic="http://schemas.openxmlformats.org/drawingml/2006/picture">
+                  <pic:nvPicPr>
+                    <pic:cNvPr id="2054605408" name=""/>
+                    <pic:cNvPicPr/>
+                  </pic:nvPicPr>
+                  <pic:blipFill rotWithShape="1">
+                    <a:blip r:embed="rId7"/>
+                    <a:srcRect b="55210"/>
+                    <a:stretch/>
+                  </pic:blipFill>
+                  <pic:spPr bwMode="auto">
+                    <a:xfrm>
+                      <a:off x="0" y="0"/>
+                      <a:ext cx="5943600" cy="2087880"/>
+                    </a:xfrm>
+                    <a:prstGeom prst="rect">
+                      <a:avLst/>
+                    </a:prstGeom>
+                    <a:ln>
+                      <a:noFill/>
+                    </a:ln>
+                    <a:extLst>
+                      <a:ext uri="{53640926-AAD7-44D8-BBD7-CCE9431645EC}">
+                        <a14:shadowObscured xmlns:a14="http://schemas.microsoft.com/office/drawing/2010/main"/>
+                      </a:ext>
+                    </a:extLst>
+                  </pic:spPr>
+                </pic:pic>
+              </a:graphicData>
+            </a:graphic>
+          </wp:inline>
+        </w:drawing>
+      </w:r>
+    </w:p>
+    <w:p>
+      <w:pPr>
+        <w:rPr>
+          <w:lang w:val="bg-BG"/>
+        </w:rPr>
+      </w:pPr>
+      <w:r>
+        <w:rPr>
+          <w:lang w:val="bg-BG"/>
+        </w:rPr>
+        <w:drawing>
+          <wp:inline distT="0" distB="0" distL="0" distR="0" wp14:anchorId="42A19DC4" wp14:editId="37783AF1">
+            <wp:extent cx="5943600" cy="2820035"/>
+            <wp:effectExtent l="0" t="0" r="0" b="0"/>
+            <wp:docPr id="1281568355" name="Картина 1"/>
+            <wp:cNvGraphicFramePr>
+              <a:graphicFrameLocks xmlns:a="http://schemas.openxmlformats.org/drawingml/2006/main" noChangeAspect="1"/>
+            </wp:cNvGraphicFramePr>
+            <a:graphic xmlns:a="http://schemas.openxmlformats.org/drawingml/2006/main">
+              <a:graphicData uri="http://schemas.openxmlformats.org/drawingml/2006/picture">
+                <pic:pic xmlns:pic="http://schemas.openxmlformats.org/drawingml/2006/picture">
+                  <pic:nvPicPr>
+                    <pic:cNvPr id="1281568355" name=""/>
+                    <pic:cNvPicPr/>
+                  </pic:nvPicPr>
+                  <pic:blipFill>
+                    <a:blip r:embed="rId8"/>
+                    <a:stretch>
+                      <a:fillRect/>
+                    </a:stretch>
+                  </pic:blipFill>
+                  <pic:spPr>
+                    <a:xfrm>
+                      <a:off x="0" y="0"/>
+                      <a:ext cx="5943600" cy="2820035"/>
+                    </a:xfrm>
+                    <a:prstGeom prst="rect">
+                      <a:avLst/>
+                    </a:prstGeom>
+                  </pic:spPr>
+                </pic:pic>
+              </a:graphicData>
+            </a:graphic>
+          </wp:inline>
+        </w:drawing>
+      </w:r>
+    </w:p>
+    <w:p>
+      <w:pPr>
+        <w:rPr>
+          <w:lang w:val="bg-BG"/>
+        </w:rPr>
+      </w:pPr>
+    </w:p>
+    <w:p>
+      <w:pPr>
+        <w:rPr>
+          <w:lang w:val="bg-BG"/>
+        </w:rPr>
+      </w:pPr>
+      <w:r>
+        <w:rPr>
+          <w:lang w:val="bg-BG"/>
+        </w:rPr>
+        <w:t>А</w:t>
+      </w:r>
+      <w:r>
+        <w:rPr>
+          <w:lang w:val="bg-BG"/>
+        </w:rPr>
+        <w:t xml:space="preserve"> </w:t>
+      </w:r>
+      <w:r>
+        <w:rPr>
+          <w:lang w:val="bg-BG"/>
+        </w:rPr>
+        <w:t>във</w:t>
+      </w:r>
+      <w:r>
+        <w:rPr>
+          <w:lang w:val="bg-BG"/>
+        </w:rPr>
+        <w:t xml:space="preserve"> втория таб може да </w:t>
+      </w:r>
+      <w:r>
+        <w:rPr>
+          <w:lang w:val="bg-BG"/>
+        </w:rPr>
+        <w:t xml:space="preserve">се </w:t>
+      </w:r>
+      <w:r>
+        <w:rPr>
+          <w:lang w:val="bg-BG"/>
+        </w:rPr>
+        <w:t xml:space="preserve">види </w:t>
+      </w:r>
+      <w:r>
+        <w:rPr>
+          <w:lang w:val="bg-BG"/>
+        </w:rPr>
+        <w:t xml:space="preserve">интерактивния </w:t>
+      </w:r>
+      <w:r>
+        <w:rPr>
+          <w:lang w:val="bg-BG"/>
+        </w:rPr>
+        <w:t>граф</w:t>
+      </w:r>
+      <w:r>
+        <w:rPr>
+          <w:lang w:val="bg-BG"/>
+        </w:rPr>
+        <w:t>,</w:t>
+      </w:r>
+      <w:r>
+        <w:rPr>
+          <w:lang w:val="bg-BG"/>
+        </w:rPr>
+        <w:t xml:space="preserve"> отговарящ на желания текст.</w:t>
+      </w:r>
+    </w:p>
+    <w:p>
+      <w:pPr>
+        <w:rPr>
+          <w:lang w:val="bg-BG"/>
+        </w:rPr>
+      </w:pPr>
+    </w:p>
+    <w:p>
+      <w:pPr>
+        <w:rPr>
+          <w:lang w:val="bg-BG"/>
+        </w:rPr>
+      </w:pPr>
+      <w:r>
+        <w:rPr>
+          <w:lang w:val="bg-BG"/>
+        </w:rPr>
+        <w:drawing>
+          <wp:inline distT="0" distB="0" distL="0" distR="0" wp14:anchorId="49DC7A9D" wp14:editId="7A84BC10">
+            <wp:extent cx="5943600" cy="2287270"/>
+            <wp:effectExtent l="0" t="0" r="0" b="0"/>
+            <wp:docPr id="1734789036" name="Картина 1"/>
+            <wp:cNvGraphicFramePr>
+              <a:graphicFrameLocks xmlns:a="http://schemas.openxmlformats.org/drawingml/2006/main" noChangeAspect="1"/>
+            </wp:cNvGraphicFramePr>
+            <a:graphic xmlns:a="http://schemas.openxmlformats.org/drawingml/2006/main">
+              <a:graphicData uri="http://schemas.openxmlformats.org/drawingml/2006/picture">
+                <pic:pic xmlns:pic="http://schemas.openxmlformats.org/drawingml/2006/picture">
+                  <pic:nvPicPr>
+                    <pic:cNvPr id="1734789036" name=""/>
+                    <pic:cNvPicPr/>
+                  </pic:nvPicPr>
+                  <pic:blipFill>
+                    <a:blip r:embed="rId9"/>
+                    <a:stretch>
+                      <a:fillRect/>
+                    </a:stretch>
+                  </pic:blipFill>
+                  <pic:spPr>
+                    <a:xfrm>
+                      <a:off x="0" y="0"/>
+                      <a:ext cx="5943600" cy="2287270"/>
+                    </a:xfrm>
+                    <a:prstGeom prst="rect">
+                      <a:avLst/>
+                    </a:prstGeom>
+                  </pic:spPr>
+                </pic:pic>
+              </a:graphicData>
+            </a:graphic>
+          </wp:inline>
+        </w:drawing>
+      </w:r>
     </w:p>
     <w:p>
       <w:pPr>
@@ -3447,6 +3841,7 @@
       <w:bookmarkEnd w:id="10"/>
       <w:proofErr w:type="spellStart"/>
       <w:r>
+        <w:lastRenderedPageBreak/>
         <w:t>Заключение</w:t>
       </w:r>
       <w:proofErr w:type="spellEnd"/>

</xml_diff>

<commit_message>
add image to documentation
</commit_message>
<xml_diff>
--- a/Text to KG.docx
+++ b/Text to KG.docx
@@ -3313,6 +3313,12 @@
           <w:lang w:val="bg-BG"/>
         </w:rPr>
       </w:pPr>
+      <w:r>
+        <w:rPr>
+          <w:lang w:val="bg-BG"/>
+        </w:rPr>
+        <w:t>Ако по време на валидация е намерена грешка тя ще изглежда така, впоследствие ще се опита да я поправи</w:t>
+      </w:r>
     </w:p>
     <w:p>
       <w:pPr>
@@ -3321,6 +3327,53 @@
           <w:lang w:val="bg-BG"/>
         </w:rPr>
       </w:pPr>
+      <w:r>
+        <w:rPr>
+          <w:lang w:val="bg-BG"/>
+        </w:rPr>
+        <w:lastRenderedPageBreak/>
+        <w:br/>
+      </w:r>
+      <w:r>
+        <w:rPr>
+          <w:lang w:val="bg-BG"/>
+        </w:rPr>
+        <w:drawing>
+          <wp:inline distT="0" distB="0" distL="0" distR="0" wp14:anchorId="7617AB67" wp14:editId="0F1CC3E0">
+            <wp:extent cx="5943600" cy="2218055"/>
+            <wp:effectExtent l="0" t="0" r="0" b="0"/>
+            <wp:docPr id="1595920271" name="Картина 1"/>
+            <wp:cNvGraphicFramePr>
+              <a:graphicFrameLocks xmlns:a="http://schemas.openxmlformats.org/drawingml/2006/main" noChangeAspect="1"/>
+            </wp:cNvGraphicFramePr>
+            <a:graphic xmlns:a="http://schemas.openxmlformats.org/drawingml/2006/main">
+              <a:graphicData uri="http://schemas.openxmlformats.org/drawingml/2006/picture">
+                <pic:pic xmlns:pic="http://schemas.openxmlformats.org/drawingml/2006/picture">
+                  <pic:nvPicPr>
+                    <pic:cNvPr id="1595920271" name=""/>
+                    <pic:cNvPicPr/>
+                  </pic:nvPicPr>
+                  <pic:blipFill>
+                    <a:blip r:embed="rId9"/>
+                    <a:stretch>
+                      <a:fillRect/>
+                    </a:stretch>
+                  </pic:blipFill>
+                  <pic:spPr>
+                    <a:xfrm>
+                      <a:off x="0" y="0"/>
+                      <a:ext cx="5943600" cy="2218055"/>
+                    </a:xfrm>
+                    <a:prstGeom prst="rect">
+                      <a:avLst/>
+                    </a:prstGeom>
+                  </pic:spPr>
+                </pic:pic>
+              </a:graphicData>
+            </a:graphic>
+          </wp:inline>
+        </w:drawing>
+      </w:r>
     </w:p>
     <w:p>
       <w:pPr>
@@ -3345,52 +3398,23 @@
           <w:lang w:val="bg-BG"/>
         </w:rPr>
       </w:pPr>
-    </w:p>
-    <w:p>
-      <w:pPr>
-        <w:spacing w:line="312" w:lineRule="auto"/>
-        <w:rPr>
-          <w:lang w:val="bg-BG"/>
-        </w:rPr>
-      </w:pPr>
-    </w:p>
-    <w:p>
-      <w:pPr>
-        <w:spacing w:line="312" w:lineRule="auto"/>
-        <w:rPr>
-          <w:lang w:val="bg-BG"/>
-        </w:rPr>
-      </w:pPr>
-    </w:p>
-    <w:p>
-      <w:pPr>
-        <w:spacing w:line="312" w:lineRule="auto"/>
-        <w:rPr>
-          <w:lang w:val="bg-BG"/>
-        </w:rPr>
-      </w:pPr>
-    </w:p>
-    <w:p>
-      <w:pPr>
-        <w:spacing w:line="312" w:lineRule="auto"/>
-        <w:rPr>
-          <w:lang w:val="bg-BG"/>
-        </w:rPr>
-      </w:pPr>
-    </w:p>
-    <w:p>
-      <w:pPr>
-        <w:spacing w:line="312" w:lineRule="auto"/>
-        <w:rPr>
-          <w:lang w:val="bg-BG"/>
-        </w:rPr>
-      </w:pPr>
-      <w:r>
-        <w:rPr>
-          <w:lang w:val="bg-BG"/>
-        </w:rPr>
-        <w:lastRenderedPageBreak/>
-        <w:t>На другата страница</w:t>
+      <w:r>
+        <w:rPr>
+          <w:lang w:val="bg-BG"/>
+        </w:rPr>
+        <w:t xml:space="preserve">На </w:t>
+      </w:r>
+      <w:r>
+        <w:rPr>
+          <w:lang w:val="bg-BG"/>
+        </w:rPr>
+        <w:t>следващата</w:t>
+      </w:r>
+      <w:r>
+        <w:rPr>
+          <w:lang w:val="bg-BG"/>
+        </w:rPr>
+        <w:t xml:space="preserve"> страница</w:t>
       </w:r>
       <w:r>
         <w:rPr>
@@ -3479,7 +3503,7 @@
                     <pic:cNvPicPr/>
                   </pic:nvPicPr>
                   <pic:blipFill>
-                    <a:blip r:embed="rId9"/>
+                    <a:blip r:embed="rId10"/>
                     <a:stretch>
                       <a:fillRect/>
                     </a:stretch>
@@ -3744,28 +3768,11 @@
     </w:p>
     <w:p>
       <w:pPr>
-        <w:spacing w:before="240" w:after="240" w:line="312" w:lineRule="auto"/>
+        <w:spacing w:line="312" w:lineRule="auto"/>
         <w:rPr>
           <w:sz w:val="26"/>
           <w:szCs w:val="26"/>
-        </w:rPr>
-      </w:pPr>
-    </w:p>
-    <w:p>
-      <w:pPr>
-        <w:spacing w:line="312" w:lineRule="auto"/>
-        <w:rPr>
-          <w:sz w:val="26"/>
-          <w:szCs w:val="26"/>
-        </w:rPr>
-      </w:pPr>
-    </w:p>
-    <w:p>
-      <w:pPr>
-        <w:spacing w:line="312" w:lineRule="auto"/>
-        <w:rPr>
-          <w:sz w:val="26"/>
-          <w:szCs w:val="26"/>
+          <w:lang w:val="bg-BG"/>
         </w:rPr>
       </w:pPr>
     </w:p>

</xml_diff>